<commit_message>
remove field codes from hw assignments
</commit_message>
<xml_diff>
--- a/hw/hw1.docx
+++ b/hw/hw1.docx
@@ -1,6 +1,6 @@
 
 <file path=word/document.xml><?xml version="1.0" encoding="utf-8"?>
-<w:document xmlns:wpc="http://schemas.microsoft.com/office/word/2010/wordprocessingCanvas" xmlns:cx="http://schemas.microsoft.com/office/drawing/2014/chartex" xmlns:cx1="http://schemas.microsoft.com/office/drawing/2015/9/8/chartex" xmlns:cx2="http://schemas.microsoft.com/office/drawing/2015/10/21/chartex" xmlns:cx3="http://schemas.microsoft.com/office/drawing/2016/5/9/chartex" xmlns:cx4="http://schemas.microsoft.com/office/drawing/2016/5/10/chartex" xmlns:cx5="http://schemas.microsoft.com/office/drawing/2016/5/11/chartex" xmlns:cx6="http://schemas.microsoft.com/office/drawing/2016/5/12/chartex" xmlns:cx7="http://schemas.microsoft.com/office/drawing/2016/5/13/chartex" xmlns:cx8="http://schemas.microsoft.com/office/drawing/2016/5/14/chartex" xmlns:mc="http://schemas.openxmlformats.org/markup-compatibility/2006" xmlns:aink="http://schemas.microsoft.com/office/drawing/2016/ink" xmlns:am3d="http://schemas.microsoft.com/office/drawing/2017/model3d" xmlns:o="urn:schemas-microsoft-com:office:office" xmlns:r="http://schemas.openxmlformats.org/officeDocument/2006/relationships" xmlns:m="http://schemas.openxmlformats.org/officeDocument/2006/math" xmlns:v="urn:schemas-microsoft-com:vml" xmlns:wp14="http://schemas.microsoft.com/office/word/2010/wordprocessingDrawing" xmlns:wp="http://schemas.openxmlformats.org/drawingml/2006/wordprocessingDrawing" xmlns:w10="urn:schemas-microsoft-com:office:word" xmlns:w="http://schemas.openxmlformats.org/wordprocessingml/2006/main" xmlns:w14="http://schemas.microsoft.com/office/word/2010/wordml" xmlns:w15="http://schemas.microsoft.com/office/word/2012/wordml" xmlns:w16cex="http://schemas.microsoft.com/office/word/2018/wordml/cex" xmlns:w16cid="http://schemas.microsoft.com/office/word/2016/wordml/cid" xmlns:w16="http://schemas.microsoft.com/office/word/2018/wordml" xmlns:w16se="http://schemas.microsoft.com/office/word/2015/wordml/symex" xmlns:wpg="http://schemas.microsoft.com/office/word/2010/wordprocessingGroup" xmlns:wpi="http://schemas.microsoft.com/office/word/2010/wordprocessingInk" xmlns:wne="http://schemas.microsoft.com/office/word/2006/wordml" xmlns:wps="http://schemas.microsoft.com/office/word/2010/wordprocessingShape" mc:Ignorable="w14 w15 w16se w16cid w16 w16cex wp14">
+<w:document xmlns:wpc="http://schemas.microsoft.com/office/word/2010/wordprocessingCanvas" xmlns:cx="http://schemas.microsoft.com/office/drawing/2014/chartex" xmlns:cx1="http://schemas.microsoft.com/office/drawing/2015/9/8/chartex" xmlns:cx2="http://schemas.microsoft.com/office/drawing/2015/10/21/chartex" xmlns:cx3="http://schemas.microsoft.com/office/drawing/2016/5/9/chartex" xmlns:cx4="http://schemas.microsoft.com/office/drawing/2016/5/10/chartex" xmlns:cx5="http://schemas.microsoft.com/office/drawing/2016/5/11/chartex" xmlns:cx6="http://schemas.microsoft.com/office/drawing/2016/5/12/chartex" xmlns:cx7="http://schemas.microsoft.com/office/drawing/2016/5/13/chartex" xmlns:cx8="http://schemas.microsoft.com/office/drawing/2016/5/14/chartex" xmlns:mc="http://schemas.openxmlformats.org/markup-compatibility/2006" xmlns:aink="http://schemas.microsoft.com/office/drawing/2016/ink" xmlns:am3d="http://schemas.microsoft.com/office/drawing/2017/model3d" xmlns:o="urn:schemas-microsoft-com:office:office" xmlns:r="http://schemas.openxmlformats.org/officeDocument/2006/relationships" xmlns:m="http://schemas.openxmlformats.org/officeDocument/2006/math" xmlns:v="urn:schemas-microsoft-com:vml" xmlns:wp14="http://schemas.microsoft.com/office/word/2010/wordprocessingDrawing" xmlns:wp="http://schemas.openxmlformats.org/drawingml/2006/wordprocessingDrawing" xmlns:w10="urn:schemas-microsoft-com:office:word" xmlns:w="http://schemas.openxmlformats.org/wordprocessingml/2006/main" xmlns:w14="http://schemas.microsoft.com/office/word/2010/wordml" xmlns:w15="http://schemas.microsoft.com/office/word/2012/wordml" xmlns:w16cex="http://schemas.microsoft.com/office/word/2018/wordml/cex" xmlns:w16cid="http://schemas.microsoft.com/office/word/2016/wordml/cid" xmlns:w16="http://schemas.microsoft.com/office/word/2018/wordml" xmlns:w16sdtdh="http://schemas.microsoft.com/office/word/2020/wordml/sdtdatahash" xmlns:w16se="http://schemas.microsoft.com/office/word/2015/wordml/symex" xmlns:wpg="http://schemas.microsoft.com/office/word/2010/wordprocessingGroup" xmlns:wpi="http://schemas.microsoft.com/office/word/2010/wordprocessingInk" xmlns:wne="http://schemas.microsoft.com/office/word/2006/wordml" xmlns:wps="http://schemas.microsoft.com/office/word/2010/wordprocessingShape" mc:Ignorable="w14 w15 w16se w16cid w16 w16cex w16sdtdh wp14">
   <w:body>
     <w:p>
       <w:pPr>
@@ -203,25 +203,10 @@
         <w:t xml:space="preserve">total points: </w:t>
       </w:r>
       <w:r>
-        <w:fldChar w:fldCharType="begin"/>
-      </w:r>
-      <w:r>
-        <w:instrText xml:space="preserve"> pointsSoFar </w:instrText>
-      </w:r>
-      <w:r>
-        <w:fldChar w:fldCharType="separate"/>
-      </w:r>
-      <w:r>
         <w:rPr>
           <w:noProof/>
         </w:rPr>
         <w:t>95</w:t>
-      </w:r>
-      <w:r>
-        <w:rPr>
-          <w:noProof/>
-        </w:rPr>
-        <w:fldChar w:fldCharType="end"/>
       </w:r>
     </w:p>
     <w:p>
@@ -391,36 +376,6 @@
         <w:spacing w:after="0" w:line="259" w:lineRule="auto"/>
         <w:ind w:left="576" w:firstLine="0"/>
       </w:pPr>
-      <w:r>
-        <w:fldChar w:fldCharType="begin"/>
-      </w:r>
-      <w:r>
-        <w:instrText xml:space="preserve"> SET points</w:instrText>
-      </w:r>
-      <w:r>
-        <w:instrText>SoFar</w:instrText>
-      </w:r>
-      <w:r>
-        <w:instrText xml:space="preserve"> </w:instrText>
-      </w:r>
-      <w:r>
-        <w:instrText>0</w:instrText>
-      </w:r>
-      <w:r>
-        <w:instrText xml:space="preserve"> </w:instrText>
-      </w:r>
-      <w:r>
-        <w:fldChar w:fldCharType="separate"/>
-      </w:r>
-      <w:r>
-        <w:rPr>
-          <w:noProof/>
-        </w:rPr>
-        <w:t>0</w:t>
-      </w:r>
-      <w:r>
-        <w:fldChar w:fldCharType="end"/>
-      </w:r>
     </w:p>
     <w:p>
       <w:pPr>
@@ -434,94 +389,13 @@
         <w:t>1.</w:t>
       </w:r>
       <w:r>
-        <w:fldChar w:fldCharType="begin"/>
-      </w:r>
-      <w:r>
-        <w:instrText xml:space="preserve"> SET points </w:instrText>
-      </w:r>
-      <w:r>
-        <w:instrText>5</w:instrText>
-      </w:r>
-      <w:r>
-        <w:instrText xml:space="preserve"> </w:instrText>
-      </w:r>
-      <w:r>
-        <w:fldChar w:fldCharType="separate"/>
+        <w:t xml:space="preserve"> (</w:t>
       </w:r>
       <w:r>
         <w:rPr>
           <w:noProof/>
         </w:rPr>
         <w:t>5</w:t>
-      </w:r>
-      <w:r>
-        <w:fldChar w:fldCharType="end"/>
-      </w:r>
-      <w:r>
-        <w:t xml:space="preserve"> </w:t>
-      </w:r>
-      <w:r>
-        <w:fldChar w:fldCharType="begin"/>
-      </w:r>
-      <w:r>
-        <w:instrText xml:space="preserve"> SET pointsSoFar </w:instrText>
-      </w:r>
-      <w:r>
-        <w:fldChar w:fldCharType="begin"/>
-      </w:r>
-      <w:r>
-        <w:instrText xml:space="preserve"> = pointsSoFar + points </w:instrText>
-      </w:r>
-      <w:r>
-        <w:fldChar w:fldCharType="separate"/>
-      </w:r>
-      <w:r>
-        <w:rPr>
-          <w:noProof/>
-        </w:rPr>
-        <w:instrText>5</w:instrText>
-      </w:r>
-      <w:r>
-        <w:fldChar w:fldCharType="end"/>
-      </w:r>
-      <w:r>
-        <w:instrText xml:space="preserve"> </w:instrText>
-      </w:r>
-      <w:r>
-        <w:fldChar w:fldCharType="separate"/>
-      </w:r>
-      <w:r>
-        <w:rPr>
-          <w:noProof/>
-        </w:rPr>
-        <w:t>5</w:t>
-      </w:r>
-      <w:r>
-        <w:fldChar w:fldCharType="end"/>
-      </w:r>
-      <w:r>
-        <w:t>(</w:t>
-      </w:r>
-      <w:r>
-        <w:fldChar w:fldCharType="begin"/>
-      </w:r>
-      <w:r>
-        <w:instrText xml:space="preserve"> points </w:instrText>
-      </w:r>
-      <w:r>
-        <w:fldChar w:fldCharType="separate"/>
-      </w:r>
-      <w:r>
-        <w:rPr>
-          <w:noProof/>
-        </w:rPr>
-        <w:t>5</w:t>
-      </w:r>
-      <w:r>
-        <w:rPr>
-          <w:noProof/>
-        </w:rPr>
-        <w:fldChar w:fldCharType="end"/>
       </w:r>
       <w:r>
         <w:t xml:space="preserve"> points) </w:t>
@@ -569,94 +443,13 @@
         <w:t>2.</w:t>
       </w:r>
       <w:r>
-        <w:fldChar w:fldCharType="begin"/>
-      </w:r>
-      <w:r>
-        <w:instrText xml:space="preserve"> SET points </w:instrText>
-      </w:r>
-      <w:r>
-        <w:instrText>15</w:instrText>
-      </w:r>
-      <w:r>
-        <w:instrText xml:space="preserve"> </w:instrText>
-      </w:r>
-      <w:r>
-        <w:fldChar w:fldCharType="separate"/>
+        <w:t xml:space="preserve"> (</w:t>
       </w:r>
       <w:r>
         <w:rPr>
           <w:noProof/>
         </w:rPr>
         <w:t>15</w:t>
-      </w:r>
-      <w:r>
-        <w:fldChar w:fldCharType="end"/>
-      </w:r>
-      <w:r>
-        <w:t xml:space="preserve"> </w:t>
-      </w:r>
-      <w:r>
-        <w:fldChar w:fldCharType="begin"/>
-      </w:r>
-      <w:r>
-        <w:instrText xml:space="preserve"> SET pointsSoFar </w:instrText>
-      </w:r>
-      <w:r>
-        <w:fldChar w:fldCharType="begin"/>
-      </w:r>
-      <w:r>
-        <w:instrText xml:space="preserve"> = pointsSoFar + points </w:instrText>
-      </w:r>
-      <w:r>
-        <w:fldChar w:fldCharType="separate"/>
-      </w:r>
-      <w:r>
-        <w:rPr>
-          <w:noProof/>
-        </w:rPr>
-        <w:instrText>20</w:instrText>
-      </w:r>
-      <w:r>
-        <w:fldChar w:fldCharType="end"/>
-      </w:r>
-      <w:r>
-        <w:instrText xml:space="preserve"> </w:instrText>
-      </w:r>
-      <w:r>
-        <w:fldChar w:fldCharType="separate"/>
-      </w:r>
-      <w:r>
-        <w:rPr>
-          <w:noProof/>
-        </w:rPr>
-        <w:t>20</w:t>
-      </w:r>
-      <w:r>
-        <w:fldChar w:fldCharType="end"/>
-      </w:r>
-      <w:r>
-        <w:t>(</w:t>
-      </w:r>
-      <w:r>
-        <w:fldChar w:fldCharType="begin"/>
-      </w:r>
-      <w:r>
-        <w:instrText xml:space="preserve"> points </w:instrText>
-      </w:r>
-      <w:r>
-        <w:fldChar w:fldCharType="separate"/>
-      </w:r>
-      <w:r>
-        <w:rPr>
-          <w:noProof/>
-        </w:rPr>
-        <w:t>15</w:t>
-      </w:r>
-      <w:r>
-        <w:rPr>
-          <w:noProof/>
-        </w:rPr>
-        <w:fldChar w:fldCharType="end"/>
       </w:r>
       <w:r>
         <w:t xml:space="preserve"> points) </w:t>
@@ -711,94 +504,13 @@
         <w:t>3.</w:t>
       </w:r>
       <w:r>
-        <w:fldChar w:fldCharType="begin"/>
-      </w:r>
-      <w:r>
-        <w:instrText xml:space="preserve"> SET points </w:instrText>
-      </w:r>
-      <w:r>
-        <w:instrText>10</w:instrText>
-      </w:r>
-      <w:r>
-        <w:instrText xml:space="preserve"> </w:instrText>
-      </w:r>
-      <w:r>
-        <w:fldChar w:fldCharType="separate"/>
+        <w:t xml:space="preserve"> (</w:t>
       </w:r>
       <w:r>
         <w:rPr>
           <w:noProof/>
         </w:rPr>
         <w:t>10</w:t>
-      </w:r>
-      <w:r>
-        <w:fldChar w:fldCharType="end"/>
-      </w:r>
-      <w:r>
-        <w:t xml:space="preserve"> </w:t>
-      </w:r>
-      <w:r>
-        <w:fldChar w:fldCharType="begin"/>
-      </w:r>
-      <w:r>
-        <w:instrText xml:space="preserve"> SET pointsSoFar </w:instrText>
-      </w:r>
-      <w:r>
-        <w:fldChar w:fldCharType="begin"/>
-      </w:r>
-      <w:r>
-        <w:instrText xml:space="preserve"> = pointsSoFar + points </w:instrText>
-      </w:r>
-      <w:r>
-        <w:fldChar w:fldCharType="separate"/>
-      </w:r>
-      <w:r>
-        <w:rPr>
-          <w:noProof/>
-        </w:rPr>
-        <w:instrText>30</w:instrText>
-      </w:r>
-      <w:r>
-        <w:fldChar w:fldCharType="end"/>
-      </w:r>
-      <w:r>
-        <w:instrText xml:space="preserve"> </w:instrText>
-      </w:r>
-      <w:r>
-        <w:fldChar w:fldCharType="separate"/>
-      </w:r>
-      <w:r>
-        <w:rPr>
-          <w:noProof/>
-        </w:rPr>
-        <w:t>30</w:t>
-      </w:r>
-      <w:r>
-        <w:fldChar w:fldCharType="end"/>
-      </w:r>
-      <w:r>
-        <w:t>(</w:t>
-      </w:r>
-      <w:r>
-        <w:fldChar w:fldCharType="begin"/>
-      </w:r>
-      <w:r>
-        <w:instrText xml:space="preserve"> points </w:instrText>
-      </w:r>
-      <w:r>
-        <w:fldChar w:fldCharType="separate"/>
-      </w:r>
-      <w:r>
-        <w:rPr>
-          <w:noProof/>
-        </w:rPr>
-        <w:t>10</w:t>
-      </w:r>
-      <w:r>
-        <w:rPr>
-          <w:noProof/>
-        </w:rPr>
-        <w:fldChar w:fldCharType="end"/>
       </w:r>
       <w:r>
         <w:t xml:space="preserve"> points) </w:t>
@@ -853,94 +565,13 @@
         <w:t>4.</w:t>
       </w:r>
       <w:r>
-        <w:fldChar w:fldCharType="begin"/>
-      </w:r>
-      <w:r>
-        <w:instrText xml:space="preserve"> SET points </w:instrText>
-      </w:r>
-      <w:r>
-        <w:instrText>10</w:instrText>
-      </w:r>
-      <w:r>
-        <w:instrText xml:space="preserve"> </w:instrText>
-      </w:r>
-      <w:r>
-        <w:fldChar w:fldCharType="separate"/>
+        <w:t xml:space="preserve"> (</w:t>
       </w:r>
       <w:r>
         <w:rPr>
           <w:noProof/>
         </w:rPr>
         <w:t>10</w:t>
-      </w:r>
-      <w:r>
-        <w:fldChar w:fldCharType="end"/>
-      </w:r>
-      <w:r>
-        <w:t xml:space="preserve"> </w:t>
-      </w:r>
-      <w:r>
-        <w:fldChar w:fldCharType="begin"/>
-      </w:r>
-      <w:r>
-        <w:instrText xml:space="preserve"> SET pointsSoFar </w:instrText>
-      </w:r>
-      <w:r>
-        <w:fldChar w:fldCharType="begin"/>
-      </w:r>
-      <w:r>
-        <w:instrText xml:space="preserve"> = pointsSoFar + points </w:instrText>
-      </w:r>
-      <w:r>
-        <w:fldChar w:fldCharType="separate"/>
-      </w:r>
-      <w:r>
-        <w:rPr>
-          <w:noProof/>
-        </w:rPr>
-        <w:instrText>40</w:instrText>
-      </w:r>
-      <w:r>
-        <w:fldChar w:fldCharType="end"/>
-      </w:r>
-      <w:r>
-        <w:instrText xml:space="preserve"> </w:instrText>
-      </w:r>
-      <w:r>
-        <w:fldChar w:fldCharType="separate"/>
-      </w:r>
-      <w:r>
-        <w:rPr>
-          <w:noProof/>
-        </w:rPr>
-        <w:t>40</w:t>
-      </w:r>
-      <w:r>
-        <w:fldChar w:fldCharType="end"/>
-      </w:r>
-      <w:r>
-        <w:t>(</w:t>
-      </w:r>
-      <w:r>
-        <w:fldChar w:fldCharType="begin"/>
-      </w:r>
-      <w:r>
-        <w:instrText xml:space="preserve"> points </w:instrText>
-      </w:r>
-      <w:r>
-        <w:fldChar w:fldCharType="separate"/>
-      </w:r>
-      <w:r>
-        <w:rPr>
-          <w:noProof/>
-        </w:rPr>
-        <w:t>10</w:t>
-      </w:r>
-      <w:r>
-        <w:rPr>
-          <w:noProof/>
-        </w:rPr>
-        <w:fldChar w:fldCharType="end"/>
       </w:r>
       <w:r>
         <w:t xml:space="preserve"> points) </w:t>
@@ -1051,94 +682,13 @@
         <w:t>5.</w:t>
       </w:r>
       <w:r>
-        <w:fldChar w:fldCharType="begin"/>
-      </w:r>
-      <w:r>
-        <w:instrText xml:space="preserve"> SET points </w:instrText>
-      </w:r>
-      <w:r>
-        <w:instrText>20</w:instrText>
-      </w:r>
-      <w:r>
-        <w:instrText xml:space="preserve"> </w:instrText>
-      </w:r>
-      <w:r>
-        <w:fldChar w:fldCharType="separate"/>
+        <w:t xml:space="preserve"> (</w:t>
       </w:r>
       <w:r>
         <w:rPr>
           <w:noProof/>
         </w:rPr>
         <w:t>20</w:t>
-      </w:r>
-      <w:r>
-        <w:fldChar w:fldCharType="end"/>
-      </w:r>
-      <w:r>
-        <w:t xml:space="preserve"> </w:t>
-      </w:r>
-      <w:r>
-        <w:fldChar w:fldCharType="begin"/>
-      </w:r>
-      <w:r>
-        <w:instrText xml:space="preserve"> SET pointsSoFar </w:instrText>
-      </w:r>
-      <w:r>
-        <w:fldChar w:fldCharType="begin"/>
-      </w:r>
-      <w:r>
-        <w:instrText xml:space="preserve"> = pointsSoFar + points </w:instrText>
-      </w:r>
-      <w:r>
-        <w:fldChar w:fldCharType="separate"/>
-      </w:r>
-      <w:r>
-        <w:rPr>
-          <w:noProof/>
-        </w:rPr>
-        <w:instrText>60</w:instrText>
-      </w:r>
-      <w:r>
-        <w:fldChar w:fldCharType="end"/>
-      </w:r>
-      <w:r>
-        <w:instrText xml:space="preserve"> </w:instrText>
-      </w:r>
-      <w:r>
-        <w:fldChar w:fldCharType="separate"/>
-      </w:r>
-      <w:r>
-        <w:rPr>
-          <w:noProof/>
-        </w:rPr>
-        <w:t>60</w:t>
-      </w:r>
-      <w:r>
-        <w:fldChar w:fldCharType="end"/>
-      </w:r>
-      <w:r>
-        <w:t>(</w:t>
-      </w:r>
-      <w:r>
-        <w:fldChar w:fldCharType="begin"/>
-      </w:r>
-      <w:r>
-        <w:instrText xml:space="preserve"> points </w:instrText>
-      </w:r>
-      <w:r>
-        <w:fldChar w:fldCharType="separate"/>
-      </w:r>
-      <w:r>
-        <w:rPr>
-          <w:noProof/>
-        </w:rPr>
-        <w:t>20</w:t>
-      </w:r>
-      <w:r>
-        <w:rPr>
-          <w:noProof/>
-        </w:rPr>
-        <w:fldChar w:fldCharType="end"/>
       </w:r>
       <w:r>
         <w:t xml:space="preserve"> points) </w:t>
@@ -1254,94 +804,13 @@
         <w:t>6.</w:t>
       </w:r>
       <w:r>
-        <w:fldChar w:fldCharType="begin"/>
-      </w:r>
-      <w:r>
-        <w:instrText xml:space="preserve"> SET points </w:instrText>
-      </w:r>
-      <w:r>
-        <w:instrText>5</w:instrText>
-      </w:r>
-      <w:r>
-        <w:instrText xml:space="preserve"> </w:instrText>
-      </w:r>
-      <w:r>
-        <w:fldChar w:fldCharType="separate"/>
+        <w:t xml:space="preserve"> (</w:t>
       </w:r>
       <w:r>
         <w:rPr>
           <w:noProof/>
         </w:rPr>
         <w:t>5</w:t>
-      </w:r>
-      <w:r>
-        <w:fldChar w:fldCharType="end"/>
-      </w:r>
-      <w:r>
-        <w:t xml:space="preserve"> </w:t>
-      </w:r>
-      <w:r>
-        <w:fldChar w:fldCharType="begin"/>
-      </w:r>
-      <w:r>
-        <w:instrText xml:space="preserve"> SET pointsSoFar </w:instrText>
-      </w:r>
-      <w:r>
-        <w:fldChar w:fldCharType="begin"/>
-      </w:r>
-      <w:r>
-        <w:instrText xml:space="preserve"> = pointsSoFar + points </w:instrText>
-      </w:r>
-      <w:r>
-        <w:fldChar w:fldCharType="separate"/>
-      </w:r>
-      <w:r>
-        <w:rPr>
-          <w:noProof/>
-        </w:rPr>
-        <w:instrText>65</w:instrText>
-      </w:r>
-      <w:r>
-        <w:fldChar w:fldCharType="end"/>
-      </w:r>
-      <w:r>
-        <w:instrText xml:space="preserve"> </w:instrText>
-      </w:r>
-      <w:r>
-        <w:fldChar w:fldCharType="separate"/>
-      </w:r>
-      <w:r>
-        <w:rPr>
-          <w:noProof/>
-        </w:rPr>
-        <w:t>65</w:t>
-      </w:r>
-      <w:r>
-        <w:fldChar w:fldCharType="end"/>
-      </w:r>
-      <w:r>
-        <w:t>(</w:t>
-      </w:r>
-      <w:r>
-        <w:fldChar w:fldCharType="begin"/>
-      </w:r>
-      <w:r>
-        <w:instrText xml:space="preserve"> points </w:instrText>
-      </w:r>
-      <w:r>
-        <w:fldChar w:fldCharType="separate"/>
-      </w:r>
-      <w:r>
-        <w:rPr>
-          <w:noProof/>
-        </w:rPr>
-        <w:t>5</w:t>
-      </w:r>
-      <w:r>
-        <w:rPr>
-          <w:noProof/>
-        </w:rPr>
-        <w:fldChar w:fldCharType="end"/>
       </w:r>
       <w:r>
         <w:t xml:space="preserve"> points) </w:t>
@@ -1436,94 +905,13 @@
         <w:t>7.</w:t>
       </w:r>
       <w:r>
-        <w:fldChar w:fldCharType="begin"/>
-      </w:r>
-      <w:r>
-        <w:instrText xml:space="preserve"> SET points </w:instrText>
-      </w:r>
-      <w:r>
-        <w:instrText>10</w:instrText>
-      </w:r>
-      <w:r>
-        <w:instrText xml:space="preserve"> </w:instrText>
-      </w:r>
-      <w:r>
-        <w:fldChar w:fldCharType="separate"/>
+        <w:t xml:space="preserve"> (</w:t>
       </w:r>
       <w:r>
         <w:rPr>
           <w:noProof/>
         </w:rPr>
         <w:t>10</w:t>
-      </w:r>
-      <w:r>
-        <w:fldChar w:fldCharType="end"/>
-      </w:r>
-      <w:r>
-        <w:t xml:space="preserve"> </w:t>
-      </w:r>
-      <w:r>
-        <w:fldChar w:fldCharType="begin"/>
-      </w:r>
-      <w:r>
-        <w:instrText xml:space="preserve"> SET pointsSoFar </w:instrText>
-      </w:r>
-      <w:r>
-        <w:fldChar w:fldCharType="begin"/>
-      </w:r>
-      <w:r>
-        <w:instrText xml:space="preserve"> = pointsSoFar + points </w:instrText>
-      </w:r>
-      <w:r>
-        <w:fldChar w:fldCharType="separate"/>
-      </w:r>
-      <w:r>
-        <w:rPr>
-          <w:noProof/>
-        </w:rPr>
-        <w:instrText>75</w:instrText>
-      </w:r>
-      <w:r>
-        <w:fldChar w:fldCharType="end"/>
-      </w:r>
-      <w:r>
-        <w:instrText xml:space="preserve"> </w:instrText>
-      </w:r>
-      <w:r>
-        <w:fldChar w:fldCharType="separate"/>
-      </w:r>
-      <w:r>
-        <w:rPr>
-          <w:noProof/>
-        </w:rPr>
-        <w:t>75</w:t>
-      </w:r>
-      <w:r>
-        <w:fldChar w:fldCharType="end"/>
-      </w:r>
-      <w:r>
-        <w:t>(</w:t>
-      </w:r>
-      <w:r>
-        <w:fldChar w:fldCharType="begin"/>
-      </w:r>
-      <w:r>
-        <w:instrText xml:space="preserve"> points </w:instrText>
-      </w:r>
-      <w:r>
-        <w:fldChar w:fldCharType="separate"/>
-      </w:r>
-      <w:r>
-        <w:rPr>
-          <w:noProof/>
-        </w:rPr>
-        <w:t>10</w:t>
-      </w:r>
-      <w:r>
-        <w:rPr>
-          <w:noProof/>
-        </w:rPr>
-        <w:fldChar w:fldCharType="end"/>
       </w:r>
       <w:r>
         <w:t xml:space="preserve"> points) </w:t>
@@ -1667,98 +1055,13 @@
         <w:t>8.</w:t>
       </w:r>
       <w:r>
-        <w:fldChar w:fldCharType="begin"/>
-      </w:r>
-      <w:r>
-        <w:instrText xml:space="preserve"> SET points </w:instrText>
-      </w:r>
-      <w:r>
-        <w:instrText>20</w:instrText>
-      </w:r>
-      <w:r>
-        <w:instrText xml:space="preserve"> </w:instrText>
-      </w:r>
-      <w:r>
-        <w:fldChar w:fldCharType="separate"/>
-      </w:r>
-      <w:bookmarkStart w:id="2" w:name="points"/>
+        <w:t xml:space="preserve"> (</w:t>
+      </w:r>
       <w:r>
         <w:rPr>
           <w:noProof/>
         </w:rPr>
         <w:t>20</w:t>
-      </w:r>
-      <w:bookmarkEnd w:id="2"/>
-      <w:r>
-        <w:fldChar w:fldCharType="end"/>
-      </w:r>
-      <w:r>
-        <w:t xml:space="preserve"> </w:t>
-      </w:r>
-      <w:r>
-        <w:fldChar w:fldCharType="begin"/>
-      </w:r>
-      <w:r>
-        <w:instrText xml:space="preserve"> SET pointsSoFar </w:instrText>
-      </w:r>
-      <w:r>
-        <w:fldChar w:fldCharType="begin"/>
-      </w:r>
-      <w:r>
-        <w:instrText xml:space="preserve"> = pointsSoFar + points </w:instrText>
-      </w:r>
-      <w:r>
-        <w:fldChar w:fldCharType="separate"/>
-      </w:r>
-      <w:r>
-        <w:rPr>
-          <w:noProof/>
-        </w:rPr>
-        <w:instrText>95</w:instrText>
-      </w:r>
-      <w:r>
-        <w:fldChar w:fldCharType="end"/>
-      </w:r>
-      <w:r>
-        <w:instrText xml:space="preserve"> </w:instrText>
-      </w:r>
-      <w:r>
-        <w:fldChar w:fldCharType="separate"/>
-      </w:r>
-      <w:bookmarkStart w:id="3" w:name="pointsSoFar"/>
-      <w:r>
-        <w:rPr>
-          <w:noProof/>
-        </w:rPr>
-        <w:t>95</w:t>
-      </w:r>
-      <w:bookmarkEnd w:id="3"/>
-      <w:r>
-        <w:fldChar w:fldCharType="end"/>
-      </w:r>
-      <w:r>
-        <w:t>(</w:t>
-      </w:r>
-      <w:r>
-        <w:fldChar w:fldCharType="begin"/>
-      </w:r>
-      <w:r>
-        <w:instrText xml:space="preserve"> points </w:instrText>
-      </w:r>
-      <w:r>
-        <w:fldChar w:fldCharType="separate"/>
-      </w:r>
-      <w:r>
-        <w:rPr>
-          <w:noProof/>
-        </w:rPr>
-        <w:t>20</w:t>
-      </w:r>
-      <w:r>
-        <w:rPr>
-          <w:noProof/>
-        </w:rPr>
-        <w:fldChar w:fldCharType="end"/>
       </w:r>
       <w:r>
         <w:t xml:space="preserve"> points) </w:t>
@@ -1817,7 +1120,7 @@
 </file>
 
 <file path=word/endnotes.xml><?xml version="1.0" encoding="utf-8"?>
-<w:endnotes xmlns:wpc="http://schemas.microsoft.com/office/word/2010/wordprocessingCanvas" xmlns:cx="http://schemas.microsoft.com/office/drawing/2014/chartex" xmlns:cx1="http://schemas.microsoft.com/office/drawing/2015/9/8/chartex" xmlns:cx2="http://schemas.microsoft.com/office/drawing/2015/10/21/chartex" xmlns:cx3="http://schemas.microsoft.com/office/drawing/2016/5/9/chartex" xmlns:cx4="http://schemas.microsoft.com/office/drawing/2016/5/10/chartex" xmlns:cx5="http://schemas.microsoft.com/office/drawing/2016/5/11/chartex" xmlns:cx6="http://schemas.microsoft.com/office/drawing/2016/5/12/chartex" xmlns:cx7="http://schemas.microsoft.com/office/drawing/2016/5/13/chartex" xmlns:cx8="http://schemas.microsoft.com/office/drawing/2016/5/14/chartex" xmlns:mc="http://schemas.openxmlformats.org/markup-compatibility/2006" xmlns:aink="http://schemas.microsoft.com/office/drawing/2016/ink" xmlns:am3d="http://schemas.microsoft.com/office/drawing/2017/model3d" xmlns:o="urn:schemas-microsoft-com:office:office" xmlns:r="http://schemas.openxmlformats.org/officeDocument/2006/relationships" xmlns:m="http://schemas.openxmlformats.org/officeDocument/2006/math" xmlns:v="urn:schemas-microsoft-com:vml" xmlns:wp14="http://schemas.microsoft.com/office/word/2010/wordprocessingDrawing" xmlns:wp="http://schemas.openxmlformats.org/drawingml/2006/wordprocessingDrawing" xmlns:w10="urn:schemas-microsoft-com:office:word" xmlns:w="http://schemas.openxmlformats.org/wordprocessingml/2006/main" xmlns:w14="http://schemas.microsoft.com/office/word/2010/wordml" xmlns:w15="http://schemas.microsoft.com/office/word/2012/wordml" xmlns:w16cex="http://schemas.microsoft.com/office/word/2018/wordml/cex" xmlns:w16cid="http://schemas.microsoft.com/office/word/2016/wordml/cid" xmlns:w16="http://schemas.microsoft.com/office/word/2018/wordml" xmlns:w16se="http://schemas.microsoft.com/office/word/2015/wordml/symex" xmlns:wpg="http://schemas.microsoft.com/office/word/2010/wordprocessingGroup" xmlns:wpi="http://schemas.microsoft.com/office/word/2010/wordprocessingInk" xmlns:wne="http://schemas.microsoft.com/office/word/2006/wordml" xmlns:wps="http://schemas.microsoft.com/office/word/2010/wordprocessingShape" mc:Ignorable="w14 w15 w16se w16cid w16 w16cex wp14">
+<w:endnotes xmlns:wpc="http://schemas.microsoft.com/office/word/2010/wordprocessingCanvas" xmlns:cx="http://schemas.microsoft.com/office/drawing/2014/chartex" xmlns:cx1="http://schemas.microsoft.com/office/drawing/2015/9/8/chartex" xmlns:cx2="http://schemas.microsoft.com/office/drawing/2015/10/21/chartex" xmlns:cx3="http://schemas.microsoft.com/office/drawing/2016/5/9/chartex" xmlns:cx4="http://schemas.microsoft.com/office/drawing/2016/5/10/chartex" xmlns:cx5="http://schemas.microsoft.com/office/drawing/2016/5/11/chartex" xmlns:cx6="http://schemas.microsoft.com/office/drawing/2016/5/12/chartex" xmlns:cx7="http://schemas.microsoft.com/office/drawing/2016/5/13/chartex" xmlns:cx8="http://schemas.microsoft.com/office/drawing/2016/5/14/chartex" xmlns:mc="http://schemas.openxmlformats.org/markup-compatibility/2006" xmlns:aink="http://schemas.microsoft.com/office/drawing/2016/ink" xmlns:am3d="http://schemas.microsoft.com/office/drawing/2017/model3d" xmlns:o="urn:schemas-microsoft-com:office:office" xmlns:r="http://schemas.openxmlformats.org/officeDocument/2006/relationships" xmlns:m="http://schemas.openxmlformats.org/officeDocument/2006/math" xmlns:v="urn:schemas-microsoft-com:vml" xmlns:wp14="http://schemas.microsoft.com/office/word/2010/wordprocessingDrawing" xmlns:wp="http://schemas.openxmlformats.org/drawingml/2006/wordprocessingDrawing" xmlns:w10="urn:schemas-microsoft-com:office:word" xmlns:w="http://schemas.openxmlformats.org/wordprocessingml/2006/main" xmlns:w14="http://schemas.microsoft.com/office/word/2010/wordml" xmlns:w15="http://schemas.microsoft.com/office/word/2012/wordml" xmlns:w16cex="http://schemas.microsoft.com/office/word/2018/wordml/cex" xmlns:w16cid="http://schemas.microsoft.com/office/word/2016/wordml/cid" xmlns:w16="http://schemas.microsoft.com/office/word/2018/wordml" xmlns:w16sdtdh="http://schemas.microsoft.com/office/word/2020/wordml/sdtdatahash" xmlns:w16se="http://schemas.microsoft.com/office/word/2015/wordml/symex" xmlns:wpg="http://schemas.microsoft.com/office/word/2010/wordprocessingGroup" xmlns:wpi="http://schemas.microsoft.com/office/word/2010/wordprocessingInk" xmlns:wne="http://schemas.microsoft.com/office/word/2006/wordml" xmlns:wps="http://schemas.microsoft.com/office/word/2010/wordprocessingShape" mc:Ignorable="w14 w15 w16se w16cid w16 w16cex w16sdtdh wp14">
   <w:endnote w:type="separator" w:id="-1">
     <w:p>
       <w:pPr>
@@ -1842,7 +1145,7 @@
 </file>
 
 <file path=word/footer1.xml><?xml version="1.0" encoding="utf-8"?>
-<w:ftr xmlns:wpc="http://schemas.microsoft.com/office/word/2010/wordprocessingCanvas" xmlns:cx="http://schemas.microsoft.com/office/drawing/2014/chartex" xmlns:cx1="http://schemas.microsoft.com/office/drawing/2015/9/8/chartex" xmlns:cx2="http://schemas.microsoft.com/office/drawing/2015/10/21/chartex" xmlns:cx3="http://schemas.microsoft.com/office/drawing/2016/5/9/chartex" xmlns:cx4="http://schemas.microsoft.com/office/drawing/2016/5/10/chartex" xmlns:cx5="http://schemas.microsoft.com/office/drawing/2016/5/11/chartex" xmlns:cx6="http://schemas.microsoft.com/office/drawing/2016/5/12/chartex" xmlns:cx7="http://schemas.microsoft.com/office/drawing/2016/5/13/chartex" xmlns:cx8="http://schemas.microsoft.com/office/drawing/2016/5/14/chartex" xmlns:mc="http://schemas.openxmlformats.org/markup-compatibility/2006" xmlns:aink="http://schemas.microsoft.com/office/drawing/2016/ink" xmlns:am3d="http://schemas.microsoft.com/office/drawing/2017/model3d" xmlns:o="urn:schemas-microsoft-com:office:office" xmlns:r="http://schemas.openxmlformats.org/officeDocument/2006/relationships" xmlns:m="http://schemas.openxmlformats.org/officeDocument/2006/math" xmlns:v="urn:schemas-microsoft-com:vml" xmlns:wp14="http://schemas.microsoft.com/office/word/2010/wordprocessingDrawing" xmlns:wp="http://schemas.openxmlformats.org/drawingml/2006/wordprocessingDrawing" xmlns:w10="urn:schemas-microsoft-com:office:word" xmlns:w="http://schemas.openxmlformats.org/wordprocessingml/2006/main" xmlns:w14="http://schemas.microsoft.com/office/word/2010/wordml" xmlns:w15="http://schemas.microsoft.com/office/word/2012/wordml" xmlns:w16cex="http://schemas.microsoft.com/office/word/2018/wordml/cex" xmlns:w16cid="http://schemas.microsoft.com/office/word/2016/wordml/cid" xmlns:w16="http://schemas.microsoft.com/office/word/2018/wordml" xmlns:w16se="http://schemas.microsoft.com/office/word/2015/wordml/symex" xmlns:wpg="http://schemas.microsoft.com/office/word/2010/wordprocessingGroup" xmlns:wpi="http://schemas.microsoft.com/office/word/2010/wordprocessingInk" xmlns:wne="http://schemas.microsoft.com/office/word/2006/wordml" xmlns:wps="http://schemas.microsoft.com/office/word/2010/wordprocessingShape" mc:Ignorable="w14 w15 w16se w16cid w16 w16cex wp14">
+<w:ftr xmlns:wpc="http://schemas.microsoft.com/office/word/2010/wordprocessingCanvas" xmlns:cx="http://schemas.microsoft.com/office/drawing/2014/chartex" xmlns:cx1="http://schemas.microsoft.com/office/drawing/2015/9/8/chartex" xmlns:cx2="http://schemas.microsoft.com/office/drawing/2015/10/21/chartex" xmlns:cx3="http://schemas.microsoft.com/office/drawing/2016/5/9/chartex" xmlns:cx4="http://schemas.microsoft.com/office/drawing/2016/5/10/chartex" xmlns:cx5="http://schemas.microsoft.com/office/drawing/2016/5/11/chartex" xmlns:cx6="http://schemas.microsoft.com/office/drawing/2016/5/12/chartex" xmlns:cx7="http://schemas.microsoft.com/office/drawing/2016/5/13/chartex" xmlns:cx8="http://schemas.microsoft.com/office/drawing/2016/5/14/chartex" xmlns:mc="http://schemas.openxmlformats.org/markup-compatibility/2006" xmlns:aink="http://schemas.microsoft.com/office/drawing/2016/ink" xmlns:am3d="http://schemas.microsoft.com/office/drawing/2017/model3d" xmlns:o="urn:schemas-microsoft-com:office:office" xmlns:r="http://schemas.openxmlformats.org/officeDocument/2006/relationships" xmlns:m="http://schemas.openxmlformats.org/officeDocument/2006/math" xmlns:v="urn:schemas-microsoft-com:vml" xmlns:wp14="http://schemas.microsoft.com/office/word/2010/wordprocessingDrawing" xmlns:wp="http://schemas.openxmlformats.org/drawingml/2006/wordprocessingDrawing" xmlns:w10="urn:schemas-microsoft-com:office:word" xmlns:w="http://schemas.openxmlformats.org/wordprocessingml/2006/main" xmlns:w14="http://schemas.microsoft.com/office/word/2010/wordml" xmlns:w15="http://schemas.microsoft.com/office/word/2012/wordml" xmlns:w16cex="http://schemas.microsoft.com/office/word/2018/wordml/cex" xmlns:w16cid="http://schemas.microsoft.com/office/word/2016/wordml/cid" xmlns:w16="http://schemas.microsoft.com/office/word/2018/wordml" xmlns:w16sdtdh="http://schemas.microsoft.com/office/word/2020/wordml/sdtdatahash" xmlns:w16se="http://schemas.microsoft.com/office/word/2015/wordml/symex" xmlns:wpg="http://schemas.microsoft.com/office/word/2010/wordprocessingGroup" xmlns:wpi="http://schemas.microsoft.com/office/word/2010/wordprocessingInk" xmlns:wne="http://schemas.microsoft.com/office/word/2006/wordml" xmlns:wps="http://schemas.microsoft.com/office/word/2010/wordprocessingShape" mc:Ignorable="w14 w15 w16se w16cid w16 w16cex w16sdtdh wp14">
   <w:sdt>
     <w:sdtPr>
       <w:rPr>
@@ -1899,7 +1202,7 @@
 </file>
 
 <file path=word/footer2.xml><?xml version="1.0" encoding="utf-8"?>
-<w:ftr xmlns:wpc="http://schemas.microsoft.com/office/word/2010/wordprocessingCanvas" xmlns:cx="http://schemas.microsoft.com/office/drawing/2014/chartex" xmlns:cx1="http://schemas.microsoft.com/office/drawing/2015/9/8/chartex" xmlns:cx2="http://schemas.microsoft.com/office/drawing/2015/10/21/chartex" xmlns:cx3="http://schemas.microsoft.com/office/drawing/2016/5/9/chartex" xmlns:cx4="http://schemas.microsoft.com/office/drawing/2016/5/10/chartex" xmlns:cx5="http://schemas.microsoft.com/office/drawing/2016/5/11/chartex" xmlns:cx6="http://schemas.microsoft.com/office/drawing/2016/5/12/chartex" xmlns:cx7="http://schemas.microsoft.com/office/drawing/2016/5/13/chartex" xmlns:cx8="http://schemas.microsoft.com/office/drawing/2016/5/14/chartex" xmlns:mc="http://schemas.openxmlformats.org/markup-compatibility/2006" xmlns:aink="http://schemas.microsoft.com/office/drawing/2016/ink" xmlns:am3d="http://schemas.microsoft.com/office/drawing/2017/model3d" xmlns:o="urn:schemas-microsoft-com:office:office" xmlns:r="http://schemas.openxmlformats.org/officeDocument/2006/relationships" xmlns:m="http://schemas.openxmlformats.org/officeDocument/2006/math" xmlns:v="urn:schemas-microsoft-com:vml" xmlns:wp14="http://schemas.microsoft.com/office/word/2010/wordprocessingDrawing" xmlns:wp="http://schemas.openxmlformats.org/drawingml/2006/wordprocessingDrawing" xmlns:w10="urn:schemas-microsoft-com:office:word" xmlns:w="http://schemas.openxmlformats.org/wordprocessingml/2006/main" xmlns:w14="http://schemas.microsoft.com/office/word/2010/wordml" xmlns:w15="http://schemas.microsoft.com/office/word/2012/wordml" xmlns:w16cex="http://schemas.microsoft.com/office/word/2018/wordml/cex" xmlns:w16cid="http://schemas.microsoft.com/office/word/2016/wordml/cid" xmlns:w16="http://schemas.microsoft.com/office/word/2018/wordml" xmlns:w16se="http://schemas.microsoft.com/office/word/2015/wordml/symex" xmlns:wpg="http://schemas.microsoft.com/office/word/2010/wordprocessingGroup" xmlns:wpi="http://schemas.microsoft.com/office/word/2010/wordprocessingInk" xmlns:wne="http://schemas.microsoft.com/office/word/2006/wordml" xmlns:wps="http://schemas.microsoft.com/office/word/2010/wordprocessingShape" mc:Ignorable="w14 w15 w16se w16cid w16 w16cex wp14">
+<w:ftr xmlns:wpc="http://schemas.microsoft.com/office/word/2010/wordprocessingCanvas" xmlns:cx="http://schemas.microsoft.com/office/drawing/2014/chartex" xmlns:cx1="http://schemas.microsoft.com/office/drawing/2015/9/8/chartex" xmlns:cx2="http://schemas.microsoft.com/office/drawing/2015/10/21/chartex" xmlns:cx3="http://schemas.microsoft.com/office/drawing/2016/5/9/chartex" xmlns:cx4="http://schemas.microsoft.com/office/drawing/2016/5/10/chartex" xmlns:cx5="http://schemas.microsoft.com/office/drawing/2016/5/11/chartex" xmlns:cx6="http://schemas.microsoft.com/office/drawing/2016/5/12/chartex" xmlns:cx7="http://schemas.microsoft.com/office/drawing/2016/5/13/chartex" xmlns:cx8="http://schemas.microsoft.com/office/drawing/2016/5/14/chartex" xmlns:mc="http://schemas.openxmlformats.org/markup-compatibility/2006" xmlns:aink="http://schemas.microsoft.com/office/drawing/2016/ink" xmlns:am3d="http://schemas.microsoft.com/office/drawing/2017/model3d" xmlns:o="urn:schemas-microsoft-com:office:office" xmlns:r="http://schemas.openxmlformats.org/officeDocument/2006/relationships" xmlns:m="http://schemas.openxmlformats.org/officeDocument/2006/math" xmlns:v="urn:schemas-microsoft-com:vml" xmlns:wp14="http://schemas.microsoft.com/office/word/2010/wordprocessingDrawing" xmlns:wp="http://schemas.openxmlformats.org/drawingml/2006/wordprocessingDrawing" xmlns:w10="urn:schemas-microsoft-com:office:word" xmlns:w="http://schemas.openxmlformats.org/wordprocessingml/2006/main" xmlns:w14="http://schemas.microsoft.com/office/word/2010/wordml" xmlns:w15="http://schemas.microsoft.com/office/word/2012/wordml" xmlns:w16cex="http://schemas.microsoft.com/office/word/2018/wordml/cex" xmlns:w16cid="http://schemas.microsoft.com/office/word/2016/wordml/cid" xmlns:w16="http://schemas.microsoft.com/office/word/2018/wordml" xmlns:w16sdtdh="http://schemas.microsoft.com/office/word/2020/wordml/sdtdatahash" xmlns:w16se="http://schemas.microsoft.com/office/word/2015/wordml/symex" xmlns:wpg="http://schemas.microsoft.com/office/word/2010/wordprocessingGroup" xmlns:wpi="http://schemas.microsoft.com/office/word/2010/wordprocessingInk" xmlns:wne="http://schemas.microsoft.com/office/word/2006/wordml" xmlns:wps="http://schemas.microsoft.com/office/word/2010/wordprocessingShape" mc:Ignorable="w14 w15 w16se w16cid w16 w16cex w16sdtdh wp14">
   <w:sdt>
     <w:sdtPr>
       <w:rPr>
@@ -1969,7 +1272,7 @@
 </file>
 
 <file path=word/footnotes.xml><?xml version="1.0" encoding="utf-8"?>
-<w:footnotes xmlns:wpc="http://schemas.microsoft.com/office/word/2010/wordprocessingCanvas" xmlns:cx="http://schemas.microsoft.com/office/drawing/2014/chartex" xmlns:cx1="http://schemas.microsoft.com/office/drawing/2015/9/8/chartex" xmlns:cx2="http://schemas.microsoft.com/office/drawing/2015/10/21/chartex" xmlns:cx3="http://schemas.microsoft.com/office/drawing/2016/5/9/chartex" xmlns:cx4="http://schemas.microsoft.com/office/drawing/2016/5/10/chartex" xmlns:cx5="http://schemas.microsoft.com/office/drawing/2016/5/11/chartex" xmlns:cx6="http://schemas.microsoft.com/office/drawing/2016/5/12/chartex" xmlns:cx7="http://schemas.microsoft.com/office/drawing/2016/5/13/chartex" xmlns:cx8="http://schemas.microsoft.com/office/drawing/2016/5/14/chartex" xmlns:mc="http://schemas.openxmlformats.org/markup-compatibility/2006" xmlns:aink="http://schemas.microsoft.com/office/drawing/2016/ink" xmlns:am3d="http://schemas.microsoft.com/office/drawing/2017/model3d" xmlns:o="urn:schemas-microsoft-com:office:office" xmlns:r="http://schemas.openxmlformats.org/officeDocument/2006/relationships" xmlns:m="http://schemas.openxmlformats.org/officeDocument/2006/math" xmlns:v="urn:schemas-microsoft-com:vml" xmlns:wp14="http://schemas.microsoft.com/office/word/2010/wordprocessingDrawing" xmlns:wp="http://schemas.openxmlformats.org/drawingml/2006/wordprocessingDrawing" xmlns:w10="urn:schemas-microsoft-com:office:word" xmlns:w="http://schemas.openxmlformats.org/wordprocessingml/2006/main" xmlns:w14="http://schemas.microsoft.com/office/word/2010/wordml" xmlns:w15="http://schemas.microsoft.com/office/word/2012/wordml" xmlns:w16cex="http://schemas.microsoft.com/office/word/2018/wordml/cex" xmlns:w16cid="http://schemas.microsoft.com/office/word/2016/wordml/cid" xmlns:w16="http://schemas.microsoft.com/office/word/2018/wordml" xmlns:w16se="http://schemas.microsoft.com/office/word/2015/wordml/symex" xmlns:wpg="http://schemas.microsoft.com/office/word/2010/wordprocessingGroup" xmlns:wpi="http://schemas.microsoft.com/office/word/2010/wordprocessingInk" xmlns:wne="http://schemas.microsoft.com/office/word/2006/wordml" xmlns:wps="http://schemas.microsoft.com/office/word/2010/wordprocessingShape" mc:Ignorable="w14 w15 w16se w16cid w16 w16cex wp14">
+<w:footnotes xmlns:wpc="http://schemas.microsoft.com/office/word/2010/wordprocessingCanvas" xmlns:cx="http://schemas.microsoft.com/office/drawing/2014/chartex" xmlns:cx1="http://schemas.microsoft.com/office/drawing/2015/9/8/chartex" xmlns:cx2="http://schemas.microsoft.com/office/drawing/2015/10/21/chartex" xmlns:cx3="http://schemas.microsoft.com/office/drawing/2016/5/9/chartex" xmlns:cx4="http://schemas.microsoft.com/office/drawing/2016/5/10/chartex" xmlns:cx5="http://schemas.microsoft.com/office/drawing/2016/5/11/chartex" xmlns:cx6="http://schemas.microsoft.com/office/drawing/2016/5/12/chartex" xmlns:cx7="http://schemas.microsoft.com/office/drawing/2016/5/13/chartex" xmlns:cx8="http://schemas.microsoft.com/office/drawing/2016/5/14/chartex" xmlns:mc="http://schemas.openxmlformats.org/markup-compatibility/2006" xmlns:aink="http://schemas.microsoft.com/office/drawing/2016/ink" xmlns:am3d="http://schemas.microsoft.com/office/drawing/2017/model3d" xmlns:o="urn:schemas-microsoft-com:office:office" xmlns:r="http://schemas.openxmlformats.org/officeDocument/2006/relationships" xmlns:m="http://schemas.openxmlformats.org/officeDocument/2006/math" xmlns:v="urn:schemas-microsoft-com:vml" xmlns:wp14="http://schemas.microsoft.com/office/word/2010/wordprocessingDrawing" xmlns:wp="http://schemas.openxmlformats.org/drawingml/2006/wordprocessingDrawing" xmlns:w10="urn:schemas-microsoft-com:office:word" xmlns:w="http://schemas.openxmlformats.org/wordprocessingml/2006/main" xmlns:w14="http://schemas.microsoft.com/office/word/2010/wordml" xmlns:w15="http://schemas.microsoft.com/office/word/2012/wordml" xmlns:w16cex="http://schemas.microsoft.com/office/word/2018/wordml/cex" xmlns:w16cid="http://schemas.microsoft.com/office/word/2016/wordml/cid" xmlns:w16="http://schemas.microsoft.com/office/word/2018/wordml" xmlns:w16sdtdh="http://schemas.microsoft.com/office/word/2020/wordml/sdtdatahash" xmlns:w16se="http://schemas.microsoft.com/office/word/2015/wordml/symex" xmlns:wpg="http://schemas.microsoft.com/office/word/2010/wordprocessingGroup" xmlns:wpi="http://schemas.microsoft.com/office/word/2010/wordprocessingInk" xmlns:wne="http://schemas.microsoft.com/office/word/2006/wordml" xmlns:wps="http://schemas.microsoft.com/office/word/2010/wordprocessingShape" mc:Ignorable="w14 w15 w16se w16cid w16 w16cex w16sdtdh wp14">
   <w:footnote w:type="separator" w:id="-1">
     <w:p>
       <w:pPr>
@@ -1994,7 +1297,7 @@
 </file>
 
 <file path=word/numbering.xml><?xml version="1.0" encoding="utf-8"?>
-<w:numbering xmlns:wpc="http://schemas.microsoft.com/office/word/2010/wordprocessingCanvas" xmlns:cx="http://schemas.microsoft.com/office/drawing/2014/chartex" xmlns:cx1="http://schemas.microsoft.com/office/drawing/2015/9/8/chartex" xmlns:cx2="http://schemas.microsoft.com/office/drawing/2015/10/21/chartex" xmlns:cx3="http://schemas.microsoft.com/office/drawing/2016/5/9/chartex" xmlns:cx4="http://schemas.microsoft.com/office/drawing/2016/5/10/chartex" xmlns:cx5="http://schemas.microsoft.com/office/drawing/2016/5/11/chartex" xmlns:cx6="http://schemas.microsoft.com/office/drawing/2016/5/12/chartex" xmlns:cx7="http://schemas.microsoft.com/office/drawing/2016/5/13/chartex" xmlns:cx8="http://schemas.microsoft.com/office/drawing/2016/5/14/chartex" xmlns:mc="http://schemas.openxmlformats.org/markup-compatibility/2006" xmlns:aink="http://schemas.microsoft.com/office/drawing/2016/ink" xmlns:am3d="http://schemas.microsoft.com/office/drawing/2017/model3d" xmlns:o="urn:schemas-microsoft-com:office:office" xmlns:r="http://schemas.openxmlformats.org/officeDocument/2006/relationships" xmlns:m="http://schemas.openxmlformats.org/officeDocument/2006/math" xmlns:v="urn:schemas-microsoft-com:vml" xmlns:wp14="http://schemas.microsoft.com/office/word/2010/wordprocessingDrawing" xmlns:wp="http://schemas.openxmlformats.org/drawingml/2006/wordprocessingDrawing" xmlns:w10="urn:schemas-microsoft-com:office:word" xmlns:w="http://schemas.openxmlformats.org/wordprocessingml/2006/main" xmlns:w14="http://schemas.microsoft.com/office/word/2010/wordml" xmlns:w15="http://schemas.microsoft.com/office/word/2012/wordml" xmlns:w16cex="http://schemas.microsoft.com/office/word/2018/wordml/cex" xmlns:w16cid="http://schemas.microsoft.com/office/word/2016/wordml/cid" xmlns:w16="http://schemas.microsoft.com/office/word/2018/wordml" xmlns:w16se="http://schemas.microsoft.com/office/word/2015/wordml/symex" xmlns:wpg="http://schemas.microsoft.com/office/word/2010/wordprocessingGroup" xmlns:wpi="http://schemas.microsoft.com/office/word/2010/wordprocessingInk" xmlns:wne="http://schemas.microsoft.com/office/word/2006/wordml" xmlns:wps="http://schemas.microsoft.com/office/word/2010/wordprocessingShape" mc:Ignorable="w14 w15 w16se w16cid w16 w16cex wp14">
+<w:numbering xmlns:wpc="http://schemas.microsoft.com/office/word/2010/wordprocessingCanvas" xmlns:cx="http://schemas.microsoft.com/office/drawing/2014/chartex" xmlns:cx1="http://schemas.microsoft.com/office/drawing/2015/9/8/chartex" xmlns:cx2="http://schemas.microsoft.com/office/drawing/2015/10/21/chartex" xmlns:cx3="http://schemas.microsoft.com/office/drawing/2016/5/9/chartex" xmlns:cx4="http://schemas.microsoft.com/office/drawing/2016/5/10/chartex" xmlns:cx5="http://schemas.microsoft.com/office/drawing/2016/5/11/chartex" xmlns:cx6="http://schemas.microsoft.com/office/drawing/2016/5/12/chartex" xmlns:cx7="http://schemas.microsoft.com/office/drawing/2016/5/13/chartex" xmlns:cx8="http://schemas.microsoft.com/office/drawing/2016/5/14/chartex" xmlns:mc="http://schemas.openxmlformats.org/markup-compatibility/2006" xmlns:aink="http://schemas.microsoft.com/office/drawing/2016/ink" xmlns:am3d="http://schemas.microsoft.com/office/drawing/2017/model3d" xmlns:o="urn:schemas-microsoft-com:office:office" xmlns:r="http://schemas.openxmlformats.org/officeDocument/2006/relationships" xmlns:m="http://schemas.openxmlformats.org/officeDocument/2006/math" xmlns:v="urn:schemas-microsoft-com:vml" xmlns:wp14="http://schemas.microsoft.com/office/word/2010/wordprocessingDrawing" xmlns:wp="http://schemas.openxmlformats.org/drawingml/2006/wordprocessingDrawing" xmlns:w10="urn:schemas-microsoft-com:office:word" xmlns:w="http://schemas.openxmlformats.org/wordprocessingml/2006/main" xmlns:w14="http://schemas.microsoft.com/office/word/2010/wordml" xmlns:w15="http://schemas.microsoft.com/office/word/2012/wordml" xmlns:w16cex="http://schemas.microsoft.com/office/word/2018/wordml/cex" xmlns:w16cid="http://schemas.microsoft.com/office/word/2016/wordml/cid" xmlns:w16="http://schemas.microsoft.com/office/word/2018/wordml" xmlns:w16sdtdh="http://schemas.microsoft.com/office/word/2020/wordml/sdtdatahash" xmlns:w16se="http://schemas.microsoft.com/office/word/2015/wordml/symex" xmlns:wpg="http://schemas.microsoft.com/office/word/2010/wordprocessingGroup" xmlns:wpi="http://schemas.microsoft.com/office/word/2010/wordprocessingInk" xmlns:wne="http://schemas.microsoft.com/office/word/2006/wordml" xmlns:wps="http://schemas.microsoft.com/office/word/2010/wordprocessingShape" mc:Ignorable="w14 w15 w16se w16cid w16 w16cex w16sdtdh wp14">
   <w:abstractNum w:abstractNumId="0" w15:restartNumberingAfterBreak="0">
     <w:nsid w:val="031858D1"/>
     <w:multiLevelType w:val="hybridMultilevel"/>
@@ -3163,7 +2466,7 @@
 </file>
 
 <file path=word/styles.xml><?xml version="1.0" encoding="utf-8"?>
-<w:styles xmlns:mc="http://schemas.openxmlformats.org/markup-compatibility/2006" xmlns:r="http://schemas.openxmlformats.org/officeDocument/2006/relationships" xmlns:w="http://schemas.openxmlformats.org/wordprocessingml/2006/main" xmlns:w14="http://schemas.microsoft.com/office/word/2010/wordml" xmlns:w15="http://schemas.microsoft.com/office/word/2012/wordml" xmlns:w16cex="http://schemas.microsoft.com/office/word/2018/wordml/cex" xmlns:w16cid="http://schemas.microsoft.com/office/word/2016/wordml/cid" xmlns:w16="http://schemas.microsoft.com/office/word/2018/wordml" xmlns:w16se="http://schemas.microsoft.com/office/word/2015/wordml/symex" mc:Ignorable="w14 w15 w16se w16cid w16 w16cex">
+<w:styles xmlns:mc="http://schemas.openxmlformats.org/markup-compatibility/2006" xmlns:r="http://schemas.openxmlformats.org/officeDocument/2006/relationships" xmlns:w="http://schemas.openxmlformats.org/wordprocessingml/2006/main" xmlns:w14="http://schemas.microsoft.com/office/word/2010/wordml" xmlns:w15="http://schemas.microsoft.com/office/word/2012/wordml" xmlns:w16cex="http://schemas.microsoft.com/office/word/2018/wordml/cex" xmlns:w16cid="http://schemas.microsoft.com/office/word/2016/wordml/cid" xmlns:w16="http://schemas.microsoft.com/office/word/2018/wordml" xmlns:w16sdtdh="http://schemas.microsoft.com/office/word/2020/wordml/sdtdatahash" xmlns:w16se="http://schemas.microsoft.com/office/word/2015/wordml/symex" mc:Ignorable="w14 w15 w16se w16cid w16 w16cex w16sdtdh">
   <w:docDefaults>
     <w:rPrDefault>
       <w:rPr>

</xml_diff>